<commit_message>
* add Unity * add Arduino
</commit_message>
<xml_diff>
--- a/Physics/2_Электричество/Основа/4_Электрическая цепь.docx
+++ b/Physics/2_Электричество/Основа/4_Электрическая цепь.docx
@@ -2,10 +2,429 @@
 <file path=word/document.xml><?xml version="1.0" encoding="utf-8"?>
 <w:document xmlns:wpc="http://schemas.microsoft.com/office/word/2010/wordprocessingCanvas" xmlns:cx="http://schemas.microsoft.com/office/drawing/2014/chartex" xmlns:mc="http://schemas.openxmlformats.org/markup-compatibility/2006" xmlns:o="urn:schemas-microsoft-com:office:office" xmlns:r="http://schemas.openxmlformats.org/officeDocument/2006/relationships" xmlns:m="http://schemas.openxmlformats.org/officeDocument/2006/math" xmlns:v="urn:schemas-microsoft-com:vml" xmlns:wp14="http://schemas.microsoft.com/office/word/2010/wordprocessingDrawing" xmlns:wp="http://schemas.openxmlformats.org/drawingml/2006/wordprocessingDrawing" xmlns:w10="urn:schemas-microsoft-com:office:word" xmlns:w="http://schemas.openxmlformats.org/wordprocessingml/2006/main" xmlns:w14="http://schemas.microsoft.com/office/word/2010/wordml" xmlns:w15="http://schemas.microsoft.com/office/word/2012/wordml" xmlns:w16se="http://schemas.microsoft.com/office/word/2015/wordml/symex" xmlns:wpg="http://schemas.microsoft.com/office/word/2010/wordprocessingGroup" xmlns:wpi="http://schemas.microsoft.com/office/word/2010/wordprocessingInk" xmlns:wne="http://schemas.microsoft.com/office/word/2006/wordml" xmlns:wps="http://schemas.microsoft.com/office/word/2010/wordprocessingShape" mc:Ignorable="w14 w15 w16se wp14">
   <w:body>
-    <w:p>
-      <w:r>
-        <w:t>Основные элементы цепи:</w:t>
-      </w:r>
+    <w:p/>
+    <w:sdt>
+      <w:sdtPr>
+        <w:rPr>
+          <w:rFonts w:asciiTheme="minorHAnsi" w:eastAsiaTheme="minorHAnsi" w:hAnsiTheme="minorHAnsi" w:cstheme="minorBidi"/>
+          <w:color w:val="auto"/>
+          <w:sz w:val="22"/>
+          <w:szCs w:val="22"/>
+          <w:lang w:val="ru-RU"/>
+        </w:rPr>
+        <w:id w:val="-643347592"/>
+        <w:docPartObj>
+          <w:docPartGallery w:val="Table of Contents"/>
+          <w:docPartUnique/>
+        </w:docPartObj>
+      </w:sdtPr>
+      <w:sdtEndPr>
+        <w:rPr>
+          <w:b/>
+          <w:bCs/>
+          <w:noProof/>
+        </w:rPr>
+      </w:sdtEndPr>
+      <w:sdtContent>
+        <w:p>
+          <w:pPr>
+            <w:pStyle w:val="TOCHeading"/>
+          </w:pPr>
+          <w:r>
+            <w:t>Contents</w:t>
+          </w:r>
+        </w:p>
+        <w:p>
+          <w:pPr>
+            <w:pStyle w:val="TOC1"/>
+            <w:tabs>
+              <w:tab w:val="right" w:leader="dot" w:pos="14560"/>
+            </w:tabs>
+            <w:rPr>
+              <w:rFonts w:eastAsiaTheme="minorEastAsia"/>
+              <w:noProof/>
+              <w:lang w:eastAsia="ru-RU"/>
+            </w:rPr>
+          </w:pPr>
+          <w:r>
+            <w:fldChar w:fldCharType="begin"/>
+          </w:r>
+          <w:r>
+            <w:instrText xml:space="preserve"> TOC \o "1-3" \h \z \u </w:instrText>
+          </w:r>
+          <w:r>
+            <w:fldChar w:fldCharType="separate"/>
+          </w:r>
+          <w:hyperlink w:anchor="_Toc96369473" w:history="1">
+            <w:r>
+              <w:rPr>
+                <w:rStyle w:val="Hyperlink"/>
+                <w:noProof/>
+              </w:rPr>
+              <w:t>Основные элементы цепи</w:t>
+            </w:r>
+            <w:r>
+              <w:rPr>
+                <w:noProof/>
+                <w:webHidden/>
+              </w:rPr>
+              <w:tab/>
+            </w:r>
+            <w:r>
+              <w:rPr>
+                <w:noProof/>
+                <w:webHidden/>
+              </w:rPr>
+              <w:fldChar w:fldCharType="begin"/>
+            </w:r>
+            <w:r>
+              <w:rPr>
+                <w:noProof/>
+                <w:webHidden/>
+              </w:rPr>
+              <w:instrText xml:space="preserve"> PAGEREF _Toc96369473 \h </w:instrText>
+            </w:r>
+            <w:r>
+              <w:rPr>
+                <w:noProof/>
+                <w:webHidden/>
+              </w:rPr>
+            </w:r>
+            <w:r>
+              <w:rPr>
+                <w:noProof/>
+                <w:webHidden/>
+              </w:rPr>
+              <w:fldChar w:fldCharType="separate"/>
+            </w:r>
+            <w:r>
+              <w:rPr>
+                <w:noProof/>
+                <w:webHidden/>
+              </w:rPr>
+              <w:t>2</w:t>
+            </w:r>
+            <w:r>
+              <w:rPr>
+                <w:noProof/>
+                <w:webHidden/>
+              </w:rPr>
+              <w:fldChar w:fldCharType="end"/>
+            </w:r>
+          </w:hyperlink>
+        </w:p>
+        <w:p>
+          <w:pPr>
+            <w:pStyle w:val="TOC1"/>
+            <w:tabs>
+              <w:tab w:val="right" w:leader="dot" w:pos="14560"/>
+            </w:tabs>
+            <w:rPr>
+              <w:rFonts w:eastAsiaTheme="minorEastAsia"/>
+              <w:noProof/>
+              <w:lang w:eastAsia="ru-RU"/>
+            </w:rPr>
+          </w:pPr>
+          <w:hyperlink w:anchor="_Toc96369474" w:history="1">
+            <w:r>
+              <w:rPr>
+                <w:rStyle w:val="Hyperlink"/>
+                <w:noProof/>
+              </w:rPr>
+              <w:t>Последовательные участки цепи</w:t>
+            </w:r>
+            <w:r>
+              <w:rPr>
+                <w:noProof/>
+                <w:webHidden/>
+              </w:rPr>
+              <w:tab/>
+            </w:r>
+            <w:r>
+              <w:rPr>
+                <w:noProof/>
+                <w:webHidden/>
+              </w:rPr>
+              <w:fldChar w:fldCharType="begin"/>
+            </w:r>
+            <w:r>
+              <w:rPr>
+                <w:noProof/>
+                <w:webHidden/>
+              </w:rPr>
+              <w:instrText xml:space="preserve"> PAGEREF _Toc96369474 \h </w:instrText>
+            </w:r>
+            <w:r>
+              <w:rPr>
+                <w:noProof/>
+                <w:webHidden/>
+              </w:rPr>
+            </w:r>
+            <w:r>
+              <w:rPr>
+                <w:noProof/>
+                <w:webHidden/>
+              </w:rPr>
+              <w:fldChar w:fldCharType="separate"/>
+            </w:r>
+            <w:r>
+              <w:rPr>
+                <w:noProof/>
+                <w:webHidden/>
+              </w:rPr>
+              <w:t>6</w:t>
+            </w:r>
+            <w:r>
+              <w:rPr>
+                <w:noProof/>
+                <w:webHidden/>
+              </w:rPr>
+              <w:fldChar w:fldCharType="end"/>
+            </w:r>
+          </w:hyperlink>
+        </w:p>
+        <w:p>
+          <w:pPr>
+            <w:pStyle w:val="TOC1"/>
+            <w:tabs>
+              <w:tab w:val="right" w:leader="dot" w:pos="14560"/>
+            </w:tabs>
+            <w:rPr>
+              <w:rFonts w:eastAsiaTheme="minorEastAsia"/>
+              <w:noProof/>
+              <w:lang w:eastAsia="ru-RU"/>
+            </w:rPr>
+          </w:pPr>
+          <w:hyperlink w:anchor="_Toc96369475" w:history="1">
+            <w:r>
+              <w:rPr>
+                <w:rStyle w:val="Hyperlink"/>
+                <w:noProof/>
+              </w:rPr>
+              <w:t>Параллельные участки цепи</w:t>
+            </w:r>
+            <w:r>
+              <w:rPr>
+                <w:noProof/>
+                <w:webHidden/>
+              </w:rPr>
+              <w:tab/>
+            </w:r>
+            <w:r>
+              <w:rPr>
+                <w:noProof/>
+                <w:webHidden/>
+              </w:rPr>
+              <w:fldChar w:fldCharType="begin"/>
+            </w:r>
+            <w:r>
+              <w:rPr>
+                <w:noProof/>
+                <w:webHidden/>
+              </w:rPr>
+              <w:instrText xml:space="preserve"> PAGEREF _Toc96369475 \h </w:instrText>
+            </w:r>
+            <w:r>
+              <w:rPr>
+                <w:noProof/>
+                <w:webHidden/>
+              </w:rPr>
+            </w:r>
+            <w:r>
+              <w:rPr>
+                <w:noProof/>
+                <w:webHidden/>
+              </w:rPr>
+              <w:fldChar w:fldCharType="separate"/>
+            </w:r>
+            <w:r>
+              <w:rPr>
+                <w:noProof/>
+                <w:webHidden/>
+              </w:rPr>
+              <w:t>7</w:t>
+            </w:r>
+            <w:r>
+              <w:rPr>
+                <w:noProof/>
+                <w:webHidden/>
+              </w:rPr>
+              <w:fldChar w:fldCharType="end"/>
+            </w:r>
+          </w:hyperlink>
+        </w:p>
+        <w:p>
+          <w:pPr>
+            <w:pStyle w:val="TOC2"/>
+            <w:tabs>
+              <w:tab w:val="right" w:leader="dot" w:pos="14560"/>
+            </w:tabs>
+            <w:rPr>
+              <w:noProof/>
+            </w:rPr>
+          </w:pPr>
+          <w:hyperlink w:anchor="_Toc96369476" w:history="1">
+            <w:r>
+              <w:rPr>
+                <w:rStyle w:val="Hyperlink"/>
+                <w:noProof/>
+              </w:rPr>
+              <w:t>Распределение силы тока</w:t>
+            </w:r>
+            <w:r>
+              <w:rPr>
+                <w:noProof/>
+                <w:webHidden/>
+              </w:rPr>
+              <w:tab/>
+            </w:r>
+            <w:r>
+              <w:rPr>
+                <w:noProof/>
+                <w:webHidden/>
+              </w:rPr>
+              <w:fldChar w:fldCharType="begin"/>
+            </w:r>
+            <w:r>
+              <w:rPr>
+                <w:noProof/>
+                <w:webHidden/>
+              </w:rPr>
+              <w:instrText xml:space="preserve"> PAGEREF _Toc96369476 \h </w:instrText>
+            </w:r>
+            <w:r>
+              <w:rPr>
+                <w:noProof/>
+                <w:webHidden/>
+              </w:rPr>
+            </w:r>
+            <w:r>
+              <w:rPr>
+                <w:noProof/>
+                <w:webHidden/>
+              </w:rPr>
+              <w:fldChar w:fldCharType="separate"/>
+            </w:r>
+            <w:r>
+              <w:rPr>
+                <w:noProof/>
+                <w:webHidden/>
+              </w:rPr>
+              <w:t>8</w:t>
+            </w:r>
+            <w:r>
+              <w:rPr>
+                <w:noProof/>
+                <w:webHidden/>
+              </w:rPr>
+              <w:fldChar w:fldCharType="end"/>
+            </w:r>
+          </w:hyperlink>
+        </w:p>
+        <w:p>
+          <w:pPr>
+            <w:pStyle w:val="TOC2"/>
+            <w:tabs>
+              <w:tab w:val="right" w:leader="dot" w:pos="14560"/>
+            </w:tabs>
+            <w:rPr>
+              <w:noProof/>
+            </w:rPr>
+          </w:pPr>
+          <w:hyperlink w:anchor="_Toc96369477" w:history="1">
+            <w:r>
+              <w:rPr>
+                <w:rStyle w:val="Hyperlink"/>
+                <w:noProof/>
+              </w:rPr>
+              <w:t>Изменение напряжение</w:t>
+            </w:r>
+            <w:r>
+              <w:rPr>
+                <w:noProof/>
+                <w:webHidden/>
+              </w:rPr>
+              <w:tab/>
+            </w:r>
+            <w:r>
+              <w:rPr>
+                <w:noProof/>
+                <w:webHidden/>
+              </w:rPr>
+              <w:fldChar w:fldCharType="begin"/>
+            </w:r>
+            <w:r>
+              <w:rPr>
+                <w:noProof/>
+                <w:webHidden/>
+              </w:rPr>
+              <w:instrText xml:space="preserve"> PAGEREF _Toc96369477 \h </w:instrText>
+            </w:r>
+            <w:r>
+              <w:rPr>
+                <w:noProof/>
+                <w:webHidden/>
+              </w:rPr>
+            </w:r>
+            <w:r>
+              <w:rPr>
+                <w:noProof/>
+                <w:webHidden/>
+              </w:rPr>
+              <w:fldChar w:fldCharType="separate"/>
+            </w:r>
+            <w:r>
+              <w:rPr>
+                <w:noProof/>
+                <w:webHidden/>
+              </w:rPr>
+              <w:t>8</w:t>
+            </w:r>
+            <w:r>
+              <w:rPr>
+                <w:noProof/>
+                <w:webHidden/>
+              </w:rPr>
+              <w:fldChar w:fldCharType="end"/>
+            </w:r>
+          </w:hyperlink>
+        </w:p>
+        <w:p>
+          <w:r>
+            <w:rPr>
+              <w:b/>
+              <w:bCs/>
+              <w:noProof/>
+            </w:rPr>
+            <w:fldChar w:fldCharType="end"/>
+          </w:r>
+        </w:p>
+      </w:sdtContent>
+    </w:sdt>
+    <w:p/>
+    <w:p>
+      <w:pPr>
+        <w:rPr>
+          <w:rFonts w:asciiTheme="majorHAnsi" w:eastAsiaTheme="majorEastAsia" w:hAnsiTheme="majorHAnsi" w:cstheme="majorBidi"/>
+          <w:color w:val="2E74B5" w:themeColor="accent1" w:themeShade="BF"/>
+          <w:sz w:val="32"/>
+          <w:szCs w:val="32"/>
+        </w:rPr>
+      </w:pPr>
+      <w:r>
+        <w:br w:type="page"/>
+      </w:r>
+    </w:p>
+    <w:p>
+      <w:pPr>
+        <w:pStyle w:val="Heading1"/>
+      </w:pPr>
+      <w:bookmarkStart w:id="0" w:name="_Toc96369473"/>
+      <w:r>
+        <w:lastRenderedPageBreak/>
+        <w:t>Основные элементы цепи</w:t>
+      </w:r>
+      <w:bookmarkEnd w:id="0"/>
     </w:p>
     <w:p>
       <w:pPr>
@@ -62,7 +481,7 @@
           <w:lang w:eastAsia="ru-RU"/>
         </w:rPr>
         <w:drawing>
-          <wp:inline distT="0" distB="0" distL="0" distR="0">
+          <wp:inline distT="0" distB="0" distL="0" distR="0" wp14:anchorId="51EA0153" wp14:editId="1941A2A6">
             <wp:extent cx="6719938" cy="3990975"/>
             <wp:effectExtent l="0" t="0" r="5080" b="0"/>
             <wp:docPr id="1" name="Picture 1"/>
@@ -79,7 +498,7 @@
                     </pic:cNvPicPr>
                   </pic:nvPicPr>
                   <pic:blipFill>
-                    <a:blip r:embed="rId5">
+                    <a:blip r:embed="rId6">
                       <a:extLst>
                         <a:ext uri="{28A0092B-C50C-407E-A947-70E740481C1C}">
                           <a14:useLocalDpi xmlns:a14="http://schemas.microsoft.com/office/drawing/2010/main" val="0"/>
@@ -119,7 +538,7 @@
         </w:rPr>
         <w:lastRenderedPageBreak/>
         <w:drawing>
-          <wp:inline distT="0" distB="0" distL="0" distR="0">
+          <wp:inline distT="0" distB="0" distL="0" distR="0" wp14:anchorId="06097773" wp14:editId="343832A5">
             <wp:extent cx="6572250" cy="3323130"/>
             <wp:effectExtent l="0" t="0" r="0" b="0"/>
             <wp:docPr id="2" name="Picture 2"/>
@@ -136,7 +555,7 @@
                     </pic:cNvPicPr>
                   </pic:nvPicPr>
                   <pic:blipFill>
-                    <a:blip r:embed="rId6">
+                    <a:blip r:embed="rId7">
                       <a:extLst>
                         <a:ext uri="{28A0092B-C50C-407E-A947-70E740481C1C}">
                           <a14:useLocalDpi xmlns:a14="http://schemas.microsoft.com/office/drawing/2010/main" val="0"/>
@@ -176,7 +595,7 @@
         </w:rPr>
         <w:lastRenderedPageBreak/>
         <w:drawing>
-          <wp:inline distT="0" distB="0" distL="0" distR="0">
+          <wp:inline distT="0" distB="0" distL="0" distR="0" wp14:anchorId="6AFBC2CC" wp14:editId="576D0AAA">
             <wp:extent cx="3581400" cy="4253857"/>
             <wp:effectExtent l="0" t="0" r="0" b="0"/>
             <wp:docPr id="3" name="Picture 3"/>
@@ -193,7 +612,7 @@
                     </pic:cNvPicPr>
                   </pic:nvPicPr>
                   <pic:blipFill>
-                    <a:blip r:embed="rId7">
+                    <a:blip r:embed="rId8">
                       <a:extLst>
                         <a:ext uri="{28A0092B-C50C-407E-A947-70E740481C1C}">
                           <a14:useLocalDpi xmlns:a14="http://schemas.microsoft.com/office/drawing/2010/main" val="0"/>
@@ -231,8 +650,6 @@
     <w:p/>
     <w:p/>
     <w:p>
-      <w:bookmarkStart w:id="0" w:name="_GoBack"/>
-      <w:bookmarkEnd w:id="0"/>
       <w:r>
         <w:lastRenderedPageBreak/>
         <w:t>Пример цепи из лампочки, батареи и включателя</w:t>
@@ -245,7 +662,7 @@
           <w:lang w:eastAsia="ru-RU"/>
         </w:rPr>
         <w:drawing>
-          <wp:inline distT="0" distB="0" distL="0" distR="0" wp14:anchorId="5F3AC749" wp14:editId="6465315B">
+          <wp:inline distT="0" distB="0" distL="0" distR="0" wp14:anchorId="0D3EEDA8" wp14:editId="42300DF6">
             <wp:extent cx="2828925" cy="1762125"/>
             <wp:effectExtent l="0" t="0" r="9525" b="9525"/>
             <wp:docPr id="4" name="Picture 4"/>
@@ -260,7 +677,7 @@
                     <pic:cNvPicPr/>
                   </pic:nvPicPr>
                   <pic:blipFill>
-                    <a:blip r:embed="rId8"/>
+                    <a:blip r:embed="rId9"/>
                     <a:stretch>
                       <a:fillRect/>
                     </a:stretch>
@@ -281,6 +698,1106 @@
         </w:drawing>
       </w:r>
     </w:p>
+    <w:p/>
+    <w:p>
+      <w:r>
+        <w:br w:type="page"/>
+      </w:r>
+    </w:p>
+    <w:p>
+      <w:pPr>
+        <w:pStyle w:val="Heading1"/>
+      </w:pPr>
+      <w:bookmarkStart w:id="1" w:name="_Toc96369474"/>
+      <w:r>
+        <w:lastRenderedPageBreak/>
+        <w:t>Последовательные участки цепи</w:t>
+      </w:r>
+      <w:bookmarkEnd w:id="1"/>
+    </w:p>
+    <w:p>
+      <w:r>
+        <w:rPr>
+          <w:noProof/>
+          <w:lang w:eastAsia="ru-RU"/>
+        </w:rPr>
+        <w:drawing>
+          <wp:inline distT="0" distB="0" distL="0" distR="0" wp14:anchorId="48947E98" wp14:editId="03C95A19">
+            <wp:extent cx="5086350" cy="2276475"/>
+            <wp:effectExtent l="0" t="0" r="0" b="9525"/>
+            <wp:docPr id="6" name="Picture 6"/>
+            <wp:cNvGraphicFramePr>
+              <a:graphicFrameLocks xmlns:a="http://schemas.openxmlformats.org/drawingml/2006/main" noChangeAspect="1"/>
+            </wp:cNvGraphicFramePr>
+            <a:graphic xmlns:a="http://schemas.openxmlformats.org/drawingml/2006/main">
+              <a:graphicData uri="http://schemas.openxmlformats.org/drawingml/2006/picture">
+                <pic:pic xmlns:pic="http://schemas.openxmlformats.org/drawingml/2006/picture">
+                  <pic:nvPicPr>
+                    <pic:cNvPr id="1" name=""/>
+                    <pic:cNvPicPr/>
+                  </pic:nvPicPr>
+                  <pic:blipFill>
+                    <a:blip r:embed="rId10"/>
+                    <a:stretch>
+                      <a:fillRect/>
+                    </a:stretch>
+                  </pic:blipFill>
+                  <pic:spPr>
+                    <a:xfrm>
+                      <a:off x="0" y="0"/>
+                      <a:ext cx="5086350" cy="2276475"/>
+                    </a:xfrm>
+                    <a:prstGeom prst="rect">
+                      <a:avLst/>
+                    </a:prstGeom>
+                  </pic:spPr>
+                </pic:pic>
+              </a:graphicData>
+            </a:graphic>
+          </wp:inline>
+        </w:drawing>
+      </w:r>
+    </w:p>
+    <w:p/>
+    <w:p>
+      <w:r>
+        <w:t>При последовательном подключение:</w:t>
+      </w:r>
+    </w:p>
+    <w:p>
+      <w:pPr>
+        <w:pStyle w:val="ListParagraph"/>
+        <w:numPr>
+          <w:ilvl w:val="0"/>
+          <w:numId w:val="4"/>
+        </w:numPr>
+      </w:pPr>
+      <w:r>
+        <w:t xml:space="preserve">Происходит распределение общего напряжения для каждого участка цепи пропорционально его сопротивлению </w:t>
+      </w:r>
+      <w:r>
+        <w:rPr>
+          <w:lang w:val="en-US"/>
+        </w:rPr>
+        <w:t>Un = U * (Rn/R)</w:t>
+      </w:r>
+    </w:p>
+    <w:p>
+      <w:pPr>
+        <w:pStyle w:val="ListParagraph"/>
+      </w:pPr>
+      <w:r>
+        <w:rPr>
+          <w:noProof/>
+          <w:lang w:eastAsia="ru-RU"/>
+        </w:rPr>
+        <w:drawing>
+          <wp:inline distT="0" distB="0" distL="0" distR="0" wp14:anchorId="702D690F" wp14:editId="4C9B233D">
+            <wp:extent cx="2424023" cy="1514973"/>
+            <wp:effectExtent l="0" t="0" r="0" b="9525"/>
+            <wp:docPr id="7" name="Picture 7"/>
+            <wp:cNvGraphicFramePr>
+              <a:graphicFrameLocks xmlns:a="http://schemas.openxmlformats.org/drawingml/2006/main" noChangeAspect="1"/>
+            </wp:cNvGraphicFramePr>
+            <a:graphic xmlns:a="http://schemas.openxmlformats.org/drawingml/2006/main">
+              <a:graphicData uri="http://schemas.openxmlformats.org/drawingml/2006/picture">
+                <pic:pic xmlns:pic="http://schemas.openxmlformats.org/drawingml/2006/picture">
+                  <pic:nvPicPr>
+                    <pic:cNvPr id="1" name=""/>
+                    <pic:cNvPicPr/>
+                  </pic:nvPicPr>
+                  <pic:blipFill>
+                    <a:blip r:embed="rId11"/>
+                    <a:stretch>
+                      <a:fillRect/>
+                    </a:stretch>
+                  </pic:blipFill>
+                  <pic:spPr>
+                    <a:xfrm>
+                      <a:off x="0" y="0"/>
+                      <a:ext cx="2492579" cy="1557819"/>
+                    </a:xfrm>
+                    <a:prstGeom prst="rect">
+                      <a:avLst/>
+                    </a:prstGeom>
+                  </pic:spPr>
+                </pic:pic>
+              </a:graphicData>
+            </a:graphic>
+          </wp:inline>
+        </w:drawing>
+      </w:r>
+    </w:p>
+    <w:p>
+      <w:pPr>
+        <w:pStyle w:val="ListParagraph"/>
+      </w:pPr>
+      <w:r>
+        <w:t>Т.е. можно создавать резистивные делители напряжения, которые нужны в датчиках (один резистор меняет свое сопротивление в зависимости от внешних условий например температуры, а второй постоянный, для того чтобы на первом происходило падение напряжения)</w:t>
+      </w:r>
+      <w:bookmarkStart w:id="2" w:name="_GoBack"/>
+      <w:bookmarkEnd w:id="2"/>
+    </w:p>
+    <w:p>
+      <w:pPr>
+        <w:pStyle w:val="ListParagraph"/>
+        <w:numPr>
+          <w:ilvl w:val="0"/>
+          <w:numId w:val="4"/>
+        </w:numPr>
+      </w:pPr>
+      <w:r>
+        <w:t>Сила тока одинакова везде и падает с добавлением нового участка цепи (с ненулевым сопротивлением)</w:t>
+      </w:r>
+      <w:r>
+        <w:br w:type="page"/>
+      </w:r>
+    </w:p>
+    <w:p>
+      <w:pPr>
+        <w:rPr>
+          <w:rFonts w:asciiTheme="majorHAnsi" w:eastAsiaTheme="majorEastAsia" w:hAnsiTheme="majorHAnsi" w:cstheme="majorBidi"/>
+          <w:color w:val="2E74B5" w:themeColor="accent1" w:themeShade="BF"/>
+          <w:sz w:val="26"/>
+          <w:szCs w:val="26"/>
+        </w:rPr>
+      </w:pPr>
+    </w:p>
+    <w:p>
+      <w:pPr>
+        <w:pStyle w:val="Heading1"/>
+      </w:pPr>
+      <w:bookmarkStart w:id="3" w:name="_Toc96369475"/>
+      <w:r>
+        <w:t>Параллельные участки цепи</w:t>
+      </w:r>
+      <w:bookmarkEnd w:id="3"/>
+    </w:p>
+    <w:p/>
+    <w:p>
+      <w:r>
+        <w:t xml:space="preserve">Закон ома для цепи </w:t>
+      </w:r>
+      <w:r>
+        <w:rPr>
+          <w:lang w:val="en-US"/>
+        </w:rPr>
+        <w:t>U</w:t>
+      </w:r>
+      <w:r>
+        <w:t xml:space="preserve"> = </w:t>
+      </w:r>
+      <w:r>
+        <w:rPr>
+          <w:lang w:val="en-US"/>
+        </w:rPr>
+        <w:t>I</w:t>
+      </w:r>
+      <w:r>
+        <w:t xml:space="preserve"> * </w:t>
+      </w:r>
+      <w:r>
+        <w:rPr>
+          <w:lang w:val="en-US"/>
+        </w:rPr>
+        <w:t>R</w:t>
+      </w:r>
+    </w:p>
+    <w:p>
+      <w:r>
+        <w:t>Формулы:</w:t>
+      </w:r>
+    </w:p>
+    <w:p>
+      <w:pPr>
+        <w:pStyle w:val="ListParagraph"/>
+        <w:numPr>
+          <w:ilvl w:val="0"/>
+          <w:numId w:val="3"/>
+        </w:numPr>
+      </w:pPr>
+      <m:oMath>
+        <m:r>
+          <w:rPr>
+            <w:rFonts w:ascii="Cambria Math" w:hAnsi="Cambria Math"/>
+            <w:sz w:val="36"/>
+            <w:lang w:val="en-US"/>
+          </w:rPr>
+          <m:t>R</m:t>
+        </m:r>
+        <m:r>
+          <w:rPr>
+            <w:rFonts w:ascii="Cambria Math" w:hAnsi="Cambria Math"/>
+            <w:sz w:val="36"/>
+          </w:rPr>
+          <m:t>=</m:t>
+        </m:r>
+        <m:f>
+          <m:fPr>
+            <m:ctrlPr>
+              <w:rPr>
+                <w:rFonts w:ascii="Cambria Math" w:hAnsi="Cambria Math"/>
+                <w:i/>
+                <w:sz w:val="36"/>
+              </w:rPr>
+            </m:ctrlPr>
+          </m:fPr>
+          <m:num>
+            <m:r>
+              <w:rPr>
+                <w:rFonts w:ascii="Cambria Math" w:hAnsi="Cambria Math"/>
+                <w:sz w:val="36"/>
+              </w:rPr>
+              <m:t>1</m:t>
+            </m:r>
+          </m:num>
+          <m:den>
+            <m:nary>
+              <m:naryPr>
+                <m:chr m:val="∑"/>
+                <m:limLoc m:val="undOvr"/>
+                <m:subHide m:val="1"/>
+                <m:supHide m:val="1"/>
+                <m:ctrlPr>
+                  <w:rPr>
+                    <w:rFonts w:ascii="Cambria Math" w:hAnsi="Cambria Math"/>
+                    <w:i/>
+                    <w:sz w:val="36"/>
+                  </w:rPr>
+                </m:ctrlPr>
+              </m:naryPr>
+              <m:sub/>
+              <m:sup/>
+              <m:e>
+                <m:f>
+                  <m:fPr>
+                    <m:ctrlPr>
+                      <w:rPr>
+                        <w:rFonts w:ascii="Cambria Math" w:hAnsi="Cambria Math"/>
+                        <w:i/>
+                        <w:sz w:val="36"/>
+                      </w:rPr>
+                    </m:ctrlPr>
+                  </m:fPr>
+                  <m:num>
+                    <m:r>
+                      <w:rPr>
+                        <w:rFonts w:ascii="Cambria Math" w:hAnsi="Cambria Math"/>
+                        <w:sz w:val="36"/>
+                      </w:rPr>
+                      <m:t>1</m:t>
+                    </m:r>
+                  </m:num>
+                  <m:den>
+                    <m:r>
+                      <w:rPr>
+                        <w:rFonts w:ascii="Cambria Math" w:hAnsi="Cambria Math"/>
+                        <w:sz w:val="36"/>
+                        <w:lang w:val="en-US"/>
+                      </w:rPr>
+                      <m:t>Rn</m:t>
+                    </m:r>
+                  </m:den>
+                </m:f>
+              </m:e>
+            </m:nary>
+          </m:den>
+        </m:f>
+      </m:oMath>
+    </w:p>
+    <w:p>
+      <w:pPr>
+        <w:pStyle w:val="ListParagraph"/>
+        <w:numPr>
+          <w:ilvl w:val="0"/>
+          <w:numId w:val="3"/>
+        </w:numPr>
+      </w:pPr>
+      <w:r>
+        <w:rPr>
+          <w:lang w:val="en-US"/>
+        </w:rPr>
+        <w:t>U = Un</w:t>
+      </w:r>
+    </w:p>
+    <w:p>
+      <w:pPr>
+        <w:pStyle w:val="ListParagraph"/>
+        <w:numPr>
+          <w:ilvl w:val="0"/>
+          <w:numId w:val="3"/>
+        </w:numPr>
+      </w:pPr>
+      <w:r>
+        <w:rPr>
+          <w:lang w:val="en-US"/>
+        </w:rPr>
+        <w:t>I</w:t>
+      </w:r>
+      <w:r>
+        <w:t xml:space="preserve"> = </w:t>
+      </w:r>
+      <w:r>
+        <w:rPr>
+          <w:lang w:val="en-US"/>
+        </w:rPr>
+        <w:t>I</w:t>
+      </w:r>
+      <w:r>
+        <w:t>1 +….+</w:t>
+      </w:r>
+      <w:r>
+        <w:rPr>
+          <w:lang w:val="en-US"/>
+        </w:rPr>
+        <w:t>In</w:t>
+      </w:r>
+    </w:p>
+    <w:p>
+      <w:r>
+        <w:t>При параллельном подлючении участков:</w:t>
+      </w:r>
+    </w:p>
+    <w:p>
+      <w:pPr>
+        <w:pStyle w:val="ListParagraph"/>
+        <w:numPr>
+          <w:ilvl w:val="0"/>
+          <w:numId w:val="2"/>
+        </w:numPr>
+      </w:pPr>
+      <w:r>
+        <w:t>Сопротивление в общей эл цепи падает в сравнении с тем если бы мы использовали любой участок (даже тот, который был бы с самым маленьким сопротивлением)</w:t>
+      </w:r>
+    </w:p>
+    <w:p>
+      <w:pPr>
+        <w:pStyle w:val="ListParagraph"/>
+        <w:numPr>
+          <w:ilvl w:val="0"/>
+          <w:numId w:val="2"/>
+        </w:numPr>
+      </w:pPr>
+      <w:r>
+        <w:t>Мы можем установить нужное сопротивление в цепи с помощью ограниченного набора резисторов</w:t>
+      </w:r>
+    </w:p>
+    <w:p>
+      <w:pPr>
+        <w:pStyle w:val="ListParagraph"/>
+        <w:numPr>
+          <w:ilvl w:val="0"/>
+          <w:numId w:val="2"/>
+        </w:numPr>
+      </w:pPr>
+      <w:r>
+        <w:t>Входной электрический ток перераспределяется по участкам цепи обратно пропорционально сопротивлению</w:t>
+      </w:r>
+    </w:p>
+    <w:p>
+      <w:r>
+        <w:rPr>
+          <w:noProof/>
+          <w:lang w:eastAsia="ru-RU"/>
+        </w:rPr>
+        <w:lastRenderedPageBreak/>
+        <w:drawing>
+          <wp:inline distT="0" distB="0" distL="0" distR="0" wp14:anchorId="5E92327E" wp14:editId="29A7FB91">
+            <wp:extent cx="3743960" cy="2665730"/>
+            <wp:effectExtent l="0" t="0" r="8890" b="1270"/>
+            <wp:docPr id="5" name="Picture 5"/>
+            <wp:cNvGraphicFramePr>
+              <a:graphicFrameLocks xmlns:a="http://schemas.openxmlformats.org/drawingml/2006/main" noChangeAspect="1"/>
+            </wp:cNvGraphicFramePr>
+            <a:graphic xmlns:a="http://schemas.openxmlformats.org/drawingml/2006/main">
+              <a:graphicData uri="http://schemas.openxmlformats.org/drawingml/2006/picture">
+                <pic:pic xmlns:pic="http://schemas.openxmlformats.org/drawingml/2006/picture">
+                  <pic:nvPicPr>
+                    <pic:cNvPr id="0" name="Picture 1"/>
+                    <pic:cNvPicPr>
+                      <a:picLocks noChangeAspect="1" noChangeArrowheads="1"/>
+                    </pic:cNvPicPr>
+                  </pic:nvPicPr>
+                  <pic:blipFill>
+                    <a:blip r:embed="rId12">
+                      <a:extLst>
+                        <a:ext uri="{28A0092B-C50C-407E-A947-70E740481C1C}">
+                          <a14:useLocalDpi xmlns:a14="http://schemas.microsoft.com/office/drawing/2010/main" val="0"/>
+                        </a:ext>
+                      </a:extLst>
+                    </a:blip>
+                    <a:srcRect/>
+                    <a:stretch>
+                      <a:fillRect/>
+                    </a:stretch>
+                  </pic:blipFill>
+                  <pic:spPr bwMode="auto">
+                    <a:xfrm>
+                      <a:off x="0" y="0"/>
+                      <a:ext cx="3743960" cy="2665730"/>
+                    </a:xfrm>
+                    <a:prstGeom prst="rect">
+                      <a:avLst/>
+                    </a:prstGeom>
+                    <a:noFill/>
+                    <a:ln>
+                      <a:noFill/>
+                    </a:ln>
+                  </pic:spPr>
+                </pic:pic>
+              </a:graphicData>
+            </a:graphic>
+          </wp:inline>
+        </w:drawing>
+      </w:r>
+    </w:p>
+    <w:p>
+      <w:pPr>
+        <w:pStyle w:val="Heading2"/>
+      </w:pPr>
+      <w:bookmarkStart w:id="4" w:name="_Toc96369476"/>
+      <w:r>
+        <w:t>Распределение силы тока</w:t>
+      </w:r>
+      <w:bookmarkEnd w:id="4"/>
+    </w:p>
+    <w:p>
+      <w:pPr>
+        <w:rPr>
+          <w:rFonts w:eastAsiaTheme="minorEastAsia"/>
+        </w:rPr>
+      </w:pPr>
+      <w:r>
+        <w:t xml:space="preserve"> </w:t>
+      </w:r>
+      <m:oMath>
+        <m:r>
+          <w:rPr>
+            <w:rFonts w:ascii="Cambria Math" w:hAnsi="Cambria Math"/>
+            <w:lang w:val="en-US"/>
+          </w:rPr>
+          <m:t>I</m:t>
+        </m:r>
+        <m:r>
+          <m:rPr>
+            <m:sty m:val="p"/>
+          </m:rPr>
+          <w:rPr>
+            <w:rFonts w:ascii="Cambria Math" w:hAnsi="Cambria Math"/>
+          </w:rPr>
+          <w:softHyphen/>
+        </m:r>
+        <m:r>
+          <w:rPr>
+            <w:rFonts w:ascii="Cambria Math" w:hAnsi="Cambria Math"/>
+            <w:lang w:val="en-US"/>
+          </w:rPr>
+          <m:t>n</m:t>
+        </m:r>
+        <m:r>
+          <w:rPr>
+            <w:rFonts w:ascii="Cambria Math" w:hAnsi="Cambria Math"/>
+          </w:rPr>
+          <m:t xml:space="preserve">=I*(1- </m:t>
+        </m:r>
+        <m:f>
+          <m:fPr>
+            <m:ctrlPr>
+              <w:rPr>
+                <w:rFonts w:ascii="Cambria Math" w:hAnsi="Cambria Math"/>
+                <w:i/>
+              </w:rPr>
+            </m:ctrlPr>
+          </m:fPr>
+          <m:num>
+            <m:r>
+              <w:rPr>
+                <w:rFonts w:ascii="Cambria Math" w:hAnsi="Cambria Math"/>
+              </w:rPr>
+              <m:t>Rn</m:t>
+            </m:r>
+          </m:num>
+          <m:den>
+            <m:r>
+              <w:rPr>
+                <w:rFonts w:ascii="Cambria Math" w:hAnsi="Cambria Math"/>
+              </w:rPr>
+              <m:t>Sum</m:t>
+            </m:r>
+            <m:d>
+              <m:dPr>
+                <m:ctrlPr>
+                  <w:rPr>
+                    <w:rFonts w:ascii="Cambria Math" w:hAnsi="Cambria Math"/>
+                    <w:i/>
+                  </w:rPr>
+                </m:ctrlPr>
+              </m:dPr>
+              <m:e>
+                <m:r>
+                  <w:rPr>
+                    <w:rFonts w:ascii="Cambria Math" w:hAnsi="Cambria Math"/>
+                  </w:rPr>
+                  <m:t>Rn</m:t>
+                </m:r>
+              </m:e>
+            </m:d>
+          </m:den>
+        </m:f>
+        <m:r>
+          <w:rPr>
+            <w:rFonts w:ascii="Cambria Math" w:hAnsi="Cambria Math"/>
+          </w:rPr>
+          <m:t>)</m:t>
+        </m:r>
+      </m:oMath>
+    </w:p>
+    <w:p>
+      <w:pPr>
+        <w:rPr>
+          <w:rFonts w:eastAsiaTheme="minorEastAsia"/>
+        </w:rPr>
+      </w:pPr>
+      <w:r>
+        <w:rPr>
+          <w:rFonts w:eastAsiaTheme="minorEastAsia"/>
+        </w:rPr>
+        <w:t xml:space="preserve">например если </w:t>
+      </w:r>
+      <w:r>
+        <w:rPr>
+          <w:rFonts w:eastAsiaTheme="minorEastAsia"/>
+          <w:lang w:val="en-US"/>
+        </w:rPr>
+        <w:t>R</w:t>
+      </w:r>
+      <w:r>
+        <w:rPr>
+          <w:rFonts w:eastAsiaTheme="minorEastAsia"/>
+        </w:rPr>
+        <w:t xml:space="preserve">1 =1, </w:t>
+      </w:r>
+      <w:r>
+        <w:rPr>
+          <w:rFonts w:eastAsiaTheme="minorEastAsia"/>
+          <w:lang w:val="en-US"/>
+        </w:rPr>
+        <w:t>R</w:t>
+      </w:r>
+      <w:r>
+        <w:rPr>
+          <w:rFonts w:eastAsiaTheme="minorEastAsia"/>
+        </w:rPr>
+        <w:t xml:space="preserve">2 =2 </w:t>
+      </w:r>
+      <w:r>
+        <w:rPr>
+          <w:rFonts w:eastAsiaTheme="minorEastAsia"/>
+        </w:rPr>
+        <w:t>то</w:t>
+      </w:r>
+    </w:p>
+    <w:p>
+      <w:pPr>
+        <w:rPr>
+          <w:rFonts w:eastAsiaTheme="minorEastAsia"/>
+        </w:rPr>
+      </w:pPr>
+      <w:r>
+        <w:rPr>
+          <w:rFonts w:eastAsiaTheme="minorEastAsia"/>
+          <w:lang w:val="en-US"/>
+        </w:rPr>
+        <w:t>I</w:t>
+      </w:r>
+      <w:r>
+        <w:rPr>
+          <w:rFonts w:eastAsiaTheme="minorEastAsia"/>
+        </w:rPr>
+        <w:t>1 =</w:t>
+      </w:r>
+      <w:r>
+        <w:rPr>
+          <w:rFonts w:eastAsiaTheme="minorEastAsia"/>
+        </w:rPr>
+        <w:t xml:space="preserve"> </w:t>
+      </w:r>
+      <w:r>
+        <w:rPr>
+          <w:rFonts w:eastAsiaTheme="minorEastAsia"/>
+          <w:lang w:val="en-US"/>
+        </w:rPr>
+        <w:t>I</w:t>
+      </w:r>
+      <w:r>
+        <w:rPr>
+          <w:rFonts w:eastAsiaTheme="minorEastAsia"/>
+        </w:rPr>
+        <w:t xml:space="preserve"> * (1 – 1/3) = </w:t>
+      </w:r>
+      <w:r>
+        <w:rPr>
+          <w:rFonts w:eastAsiaTheme="minorEastAsia"/>
+          <w:lang w:val="en-US"/>
+        </w:rPr>
+        <w:t>I</w:t>
+      </w:r>
+      <w:r>
+        <w:rPr>
+          <w:rFonts w:eastAsiaTheme="minorEastAsia"/>
+        </w:rPr>
+        <w:t xml:space="preserve"> * 2/3 = </w:t>
+      </w:r>
+      <w:r>
+        <w:rPr>
+          <w:rFonts w:eastAsiaTheme="minorEastAsia"/>
+        </w:rPr>
+        <w:t xml:space="preserve"> </w:t>
+      </w:r>
+      <w:r>
+        <w:rPr>
+          <w:rFonts w:eastAsiaTheme="minorEastAsia"/>
+        </w:rPr>
+        <w:t>77% от</w:t>
+      </w:r>
+      <w:r>
+        <w:rPr>
+          <w:rFonts w:eastAsiaTheme="minorEastAsia"/>
+        </w:rPr>
+        <w:t xml:space="preserve"> </w:t>
+      </w:r>
+      <w:r>
+        <w:rPr>
+          <w:rFonts w:eastAsiaTheme="minorEastAsia"/>
+          <w:lang w:val="en-US"/>
+        </w:rPr>
+        <w:t>I</w:t>
+      </w:r>
+    </w:p>
+    <w:p>
+      <w:r>
+        <w:rPr>
+          <w:rFonts w:eastAsiaTheme="minorEastAsia"/>
+          <w:lang w:val="en-US"/>
+        </w:rPr>
+        <w:t>I</w:t>
+      </w:r>
+      <w:r>
+        <w:rPr>
+          <w:rFonts w:eastAsiaTheme="minorEastAsia"/>
+        </w:rPr>
+        <w:t>2</w:t>
+      </w:r>
+      <w:r>
+        <w:rPr>
+          <w:rFonts w:eastAsiaTheme="minorEastAsia"/>
+        </w:rPr>
+        <w:t xml:space="preserve"> =</w:t>
+      </w:r>
+      <w:r>
+        <w:rPr>
+          <w:rFonts w:eastAsiaTheme="minorEastAsia"/>
+        </w:rPr>
+        <w:t xml:space="preserve"> </w:t>
+      </w:r>
+      <w:r>
+        <w:rPr>
+          <w:rFonts w:eastAsiaTheme="minorEastAsia"/>
+          <w:lang w:val="en-US"/>
+        </w:rPr>
+        <w:t>I</w:t>
+      </w:r>
+      <w:r>
+        <w:rPr>
+          <w:rFonts w:eastAsiaTheme="minorEastAsia"/>
+        </w:rPr>
+        <w:t xml:space="preserve"> * (1 – 2/3) = </w:t>
+      </w:r>
+      <w:r>
+        <w:rPr>
+          <w:rFonts w:eastAsiaTheme="minorEastAsia"/>
+          <w:lang w:val="en-US"/>
+        </w:rPr>
+        <w:t>I</w:t>
+      </w:r>
+      <w:r>
+        <w:rPr>
+          <w:rFonts w:eastAsiaTheme="minorEastAsia"/>
+        </w:rPr>
+        <w:t xml:space="preserve"> * 1/3 = </w:t>
+      </w:r>
+      <w:r>
+        <w:rPr>
+          <w:rFonts w:eastAsiaTheme="minorEastAsia"/>
+        </w:rPr>
+        <w:t xml:space="preserve"> </w:t>
+      </w:r>
+      <w:r>
+        <w:rPr>
+          <w:rFonts w:eastAsiaTheme="minorEastAsia"/>
+        </w:rPr>
+        <w:t>33</w:t>
+      </w:r>
+      <w:r>
+        <w:rPr>
+          <w:rFonts w:eastAsiaTheme="minorEastAsia"/>
+        </w:rPr>
+        <w:t>% от</w:t>
+      </w:r>
+      <w:r>
+        <w:rPr>
+          <w:rFonts w:eastAsiaTheme="minorEastAsia"/>
+        </w:rPr>
+        <w:t xml:space="preserve"> </w:t>
+      </w:r>
+      <w:r>
+        <w:rPr>
+          <w:rFonts w:eastAsiaTheme="minorEastAsia"/>
+          <w:lang w:val="en-US"/>
+        </w:rPr>
+        <w:t>I</w:t>
+      </w:r>
+    </w:p>
+    <w:p>
+      <w:pPr>
+        <w:pStyle w:val="Heading2"/>
+      </w:pPr>
+      <w:bookmarkStart w:id="5" w:name="_Toc96369477"/>
+      <w:r>
+        <w:t>Изменение напряжение</w:t>
+      </w:r>
+      <w:bookmarkEnd w:id="5"/>
+    </w:p>
+    <w:p/>
+    <w:p>
+      <w:r>
+        <w:t>Напряжение на параллельно подключенных участках все такое же</w:t>
+      </w:r>
+    </w:p>
+    <w:p>
+      <w:r>
+        <w:t xml:space="preserve">При: </w:t>
+      </w:r>
+      <w:r>
+        <w:rPr>
+          <w:lang w:val="en-US"/>
+        </w:rPr>
+        <w:t>U</w:t>
+      </w:r>
+      <w:r>
+        <w:t xml:space="preserve"> = 20</w:t>
+      </w:r>
+      <w:r>
+        <w:t xml:space="preserve">, </w:t>
+      </w:r>
+      <w:r>
+        <w:rPr>
+          <w:lang w:val="en-US"/>
+        </w:rPr>
+        <w:t>R</w:t>
+      </w:r>
+      <w:r>
+        <w:t xml:space="preserve">1 = </w:t>
+      </w:r>
+      <w:r>
+        <w:t>2</w:t>
+      </w:r>
+      <w:r>
+        <w:t>0</w:t>
+      </w:r>
+      <w:r>
+        <w:t xml:space="preserve">, </w:t>
+      </w:r>
+      <w:r>
+        <w:rPr>
+          <w:lang w:val="en-US"/>
+        </w:rPr>
+        <w:t>R</w:t>
+      </w:r>
+      <w:r>
+        <w:t xml:space="preserve">2 = </w:t>
+      </w:r>
+      <w:r>
+        <w:t>6</w:t>
+      </w:r>
+      <w:r>
+        <w:t>0</w:t>
+      </w:r>
+    </w:p>
+    <w:p>
+      <w:r>
+        <w:t>Имеем:</w:t>
+      </w:r>
+    </w:p>
+    <w:p>
+      <w:r>
+        <w:rPr>
+          <w:lang w:val="en-US"/>
+        </w:rPr>
+        <w:t>R</w:t>
+      </w:r>
+      <w:r>
+        <w:t xml:space="preserve">общ = </w:t>
+      </w:r>
+      <w:r>
+        <w:t>1/ (</w:t>
+      </w:r>
+      <w:r>
+        <w:t>3</w:t>
+      </w:r>
+      <w:r>
+        <w:t>/</w:t>
+      </w:r>
+      <w:r>
+        <w:t>6</w:t>
+      </w:r>
+      <w:r>
+        <w:t>0 + 1/</w:t>
+      </w:r>
+      <w:r>
+        <w:t>6</w:t>
+      </w:r>
+      <w:r>
+        <w:t>0)</w:t>
+      </w:r>
+      <w:r>
+        <w:t xml:space="preserve"> = </w:t>
+      </w:r>
+      <w:r>
+        <w:t>60</w:t>
+      </w:r>
+      <w:r>
+        <w:t>/</w:t>
+      </w:r>
+      <w:r>
+        <w:t>4</w:t>
+      </w:r>
+      <w:r>
+        <w:t xml:space="preserve"> = 15 Ом</w:t>
+      </w:r>
+    </w:p>
+    <w:p>
+      <w:r>
+        <w:rPr>
+          <w:lang w:val="en-US"/>
+        </w:rPr>
+        <w:lastRenderedPageBreak/>
+        <w:t>I</w:t>
+      </w:r>
+      <w:r>
+        <w:t xml:space="preserve"> = 20/15 = 1.3 </w:t>
+      </w:r>
+      <w:r>
+        <w:t>А</w:t>
+      </w:r>
+    </w:p>
+    <w:p/>
+    <w:p>
+      <w:r>
+        <w:t xml:space="preserve">Попробуем высчитать силу тока для </w:t>
+      </w:r>
+      <w:r>
+        <w:rPr>
+          <w:lang w:val="en-US"/>
+        </w:rPr>
+        <w:t>I</w:t>
+      </w:r>
+      <w:r>
+        <w:t xml:space="preserve">1 </w:t>
+      </w:r>
+      <w:r>
+        <w:t xml:space="preserve">и </w:t>
+      </w:r>
+      <w:r>
+        <w:rPr>
+          <w:lang w:val="en-US"/>
+        </w:rPr>
+        <w:t>I</w:t>
+      </w:r>
+      <w:r>
+        <w:t xml:space="preserve">2 </w:t>
+      </w:r>
+      <w:r>
+        <w:t>просто через сопротивление</w:t>
+      </w:r>
+    </w:p>
+    <w:p>
+      <w:r>
+        <w:rPr>
+          <w:lang w:val="en-US"/>
+        </w:rPr>
+        <w:t>I</w:t>
+      </w:r>
+      <w:r>
+        <w:t xml:space="preserve">1 = 1.3 * (1 – 20/(20 + 60)) = 1.3 * 0.75 = 0.975 </w:t>
+      </w:r>
+      <w:r>
+        <w:t xml:space="preserve">А </w:t>
+      </w:r>
+      <w:r>
+        <w:t>(75</w:t>
+      </w:r>
+      <w:r>
+        <w:t>%</w:t>
+      </w:r>
+      <w:r>
+        <w:t xml:space="preserve"> </w:t>
+      </w:r>
+      <w:r>
+        <w:t>общего тока)</w:t>
+      </w:r>
+    </w:p>
+    <w:p>
+      <w:r>
+        <w:rPr>
+          <w:lang w:val="en-US"/>
+        </w:rPr>
+        <w:t>I</w:t>
+      </w:r>
+      <w:r>
+        <w:t>2</w:t>
+      </w:r>
+      <w:r>
+        <w:t xml:space="preserve"> = 1.3 * (1 – </w:t>
+      </w:r>
+      <w:r>
+        <w:t>6</w:t>
+      </w:r>
+      <w:r>
+        <w:t>0/(20 + 60)) = 1.3 * 0.</w:t>
+      </w:r>
+      <w:r>
+        <w:t>2</w:t>
+      </w:r>
+      <w:r>
+        <w:t>5 = 0.325</w:t>
+      </w:r>
+      <w:r>
+        <w:t xml:space="preserve"> А </w:t>
+      </w:r>
+      <w:r>
+        <w:t>(</w:t>
+      </w:r>
+      <w:r>
+        <w:t>25%</w:t>
+      </w:r>
+      <w:r>
+        <w:t xml:space="preserve"> </w:t>
+      </w:r>
+      <w:r>
+        <w:t>общего тока)</w:t>
+      </w:r>
+    </w:p>
+    <w:p>
+      <w:r>
+        <w:t>А теперь наоборот узнать напряжение для каждого участка</w:t>
+      </w:r>
+    </w:p>
+    <w:p>
+      <w:pPr>
+        <w:rPr>
+          <w:lang w:val="en-US"/>
+        </w:rPr>
+      </w:pPr>
+      <w:r>
+        <w:rPr>
+          <w:lang w:val="en-US"/>
+        </w:rPr>
+        <w:t>In = Un / Rn</w:t>
+      </w:r>
+    </w:p>
+    <w:p>
+      <w:pPr>
+        <w:rPr>
+          <w:lang w:val="en-US"/>
+        </w:rPr>
+      </w:pPr>
+      <w:r>
+        <w:rPr>
+          <w:lang w:val="en-US"/>
+        </w:rPr>
+        <w:t>Un = Rn * In</w:t>
+      </w:r>
+    </w:p>
+    <w:p>
+      <w:r>
+        <w:rPr>
+          <w:lang w:val="en-US"/>
+        </w:rPr>
+        <w:t xml:space="preserve">U1 = </w:t>
+      </w:r>
+      <w:r>
+        <w:t>0.975</w:t>
+      </w:r>
+      <w:r>
+        <w:rPr>
+          <w:lang w:val="en-US"/>
+        </w:rPr>
+        <w:t xml:space="preserve">* 20 = </w:t>
+      </w:r>
+      <w:r>
+        <w:rPr>
+          <w:lang w:val="en-US"/>
+        </w:rPr>
+        <w:t>~20 В</w:t>
+      </w:r>
+    </w:p>
+    <w:p>
+      <w:r>
+        <w:rPr>
+          <w:lang w:val="en-US"/>
+        </w:rPr>
+        <w:t xml:space="preserve">U2 = </w:t>
+      </w:r>
+      <w:r>
+        <w:t>0.325</w:t>
+      </w:r>
+      <w:r>
+        <w:rPr>
+          <w:lang w:val="en-US"/>
+        </w:rPr>
+        <w:t xml:space="preserve"> * 60 = </w:t>
+      </w:r>
+      <w:r>
+        <w:rPr>
+          <w:lang w:val="en-US"/>
+        </w:rPr>
+        <w:t xml:space="preserve">~20 </w:t>
+      </w:r>
+      <w:r>
+        <w:t>В</w:t>
+      </w:r>
+    </w:p>
+    <w:p>
+      <w:pPr>
+        <w:rPr>
+          <w:lang w:val="en-US"/>
+        </w:rPr>
+      </w:pPr>
+      <w:r>
+        <w:t xml:space="preserve">т.е. </w:t>
+      </w:r>
+      <w:r>
+        <w:rPr>
+          <w:lang w:val="en-US"/>
+        </w:rPr>
+        <w:t>U = U1 = U2</w:t>
+      </w:r>
+    </w:p>
+    <w:p>
+      <w:pPr>
+        <w:rPr>
+          <w:lang w:val="en-US"/>
+        </w:rPr>
+      </w:pPr>
+    </w:p>
+    <w:p>
+      <w:pPr>
+        <w:rPr>
+          <w:lang w:val="en-US"/>
+        </w:rPr>
+      </w:pPr>
+    </w:p>
     <w:sectPr>
       <w:pgSz w:w="16838" w:h="11906" w:orient="landscape"/>
       <w:pgMar w:top="1701" w:right="1134" w:bottom="850" w:left="1134" w:header="708" w:footer="708" w:gutter="0"/>
@@ -294,6 +1811,273 @@
 <file path=word/numbering.xml><?xml version="1.0" encoding="utf-8"?>
 <w:numbering xmlns:wpc="http://schemas.microsoft.com/office/word/2010/wordprocessingCanvas" xmlns:cx="http://schemas.microsoft.com/office/drawing/2014/chartex" xmlns:mc="http://schemas.openxmlformats.org/markup-compatibility/2006" xmlns:o="urn:schemas-microsoft-com:office:office" xmlns:r="http://schemas.openxmlformats.org/officeDocument/2006/relationships" xmlns:m="http://schemas.openxmlformats.org/officeDocument/2006/math" xmlns:v="urn:schemas-microsoft-com:vml" xmlns:wp14="http://schemas.microsoft.com/office/word/2010/wordprocessingDrawing" xmlns:wp="http://schemas.openxmlformats.org/drawingml/2006/wordprocessingDrawing" xmlns:w10="urn:schemas-microsoft-com:office:word" xmlns:w="http://schemas.openxmlformats.org/wordprocessingml/2006/main" xmlns:w14="http://schemas.microsoft.com/office/word/2010/wordml" xmlns:w15="http://schemas.microsoft.com/office/word/2012/wordml" xmlns:w16se="http://schemas.microsoft.com/office/word/2015/wordml/symex" xmlns:wpg="http://schemas.microsoft.com/office/word/2010/wordprocessingGroup" xmlns:wpi="http://schemas.microsoft.com/office/word/2010/wordprocessingInk" xmlns:wne="http://schemas.microsoft.com/office/word/2006/wordml" xmlns:wps="http://schemas.microsoft.com/office/word/2010/wordprocessingShape" mc:Ignorable="w14 w15 w16se wp14">
   <w:abstractNum w:abstractNumId="0" w15:restartNumberingAfterBreak="0">
+    <w:nsid w:val="1DD0708E"/>
+    <w:multiLevelType w:val="hybridMultilevel"/>
+    <w:tmpl w:val="6ABE7FBE"/>
+    <w:lvl w:ilvl="0" w:tplc="04190011">
+      <w:start w:val="1"/>
+      <w:numFmt w:val="decimal"/>
+      <w:lvlText w:val="%1)"/>
+      <w:lvlJc w:val="left"/>
+      <w:pPr>
+        <w:ind w:left="720" w:hanging="360"/>
+      </w:pPr>
+      <w:rPr>
+        <w:rFonts w:hint="default"/>
+      </w:rPr>
+    </w:lvl>
+    <w:lvl w:ilvl="1" w:tplc="04190019" w:tentative="1">
+      <w:start w:val="1"/>
+      <w:numFmt w:val="lowerLetter"/>
+      <w:lvlText w:val="%2."/>
+      <w:lvlJc w:val="left"/>
+      <w:pPr>
+        <w:ind w:left="1440" w:hanging="360"/>
+      </w:pPr>
+    </w:lvl>
+    <w:lvl w:ilvl="2" w:tplc="0419001B" w:tentative="1">
+      <w:start w:val="1"/>
+      <w:numFmt w:val="lowerRoman"/>
+      <w:lvlText w:val="%3."/>
+      <w:lvlJc w:val="right"/>
+      <w:pPr>
+        <w:ind w:left="2160" w:hanging="180"/>
+      </w:pPr>
+    </w:lvl>
+    <w:lvl w:ilvl="3" w:tplc="0419000F" w:tentative="1">
+      <w:start w:val="1"/>
+      <w:numFmt w:val="decimal"/>
+      <w:lvlText w:val="%4."/>
+      <w:lvlJc w:val="left"/>
+      <w:pPr>
+        <w:ind w:left="2880" w:hanging="360"/>
+      </w:pPr>
+    </w:lvl>
+    <w:lvl w:ilvl="4" w:tplc="04190019" w:tentative="1">
+      <w:start w:val="1"/>
+      <w:numFmt w:val="lowerLetter"/>
+      <w:lvlText w:val="%5."/>
+      <w:lvlJc w:val="left"/>
+      <w:pPr>
+        <w:ind w:left="3600" w:hanging="360"/>
+      </w:pPr>
+    </w:lvl>
+    <w:lvl w:ilvl="5" w:tplc="0419001B" w:tentative="1">
+      <w:start w:val="1"/>
+      <w:numFmt w:val="lowerRoman"/>
+      <w:lvlText w:val="%6."/>
+      <w:lvlJc w:val="right"/>
+      <w:pPr>
+        <w:ind w:left="4320" w:hanging="180"/>
+      </w:pPr>
+    </w:lvl>
+    <w:lvl w:ilvl="6" w:tplc="0419000F" w:tentative="1">
+      <w:start w:val="1"/>
+      <w:numFmt w:val="decimal"/>
+      <w:lvlText w:val="%7."/>
+      <w:lvlJc w:val="left"/>
+      <w:pPr>
+        <w:ind w:left="5040" w:hanging="360"/>
+      </w:pPr>
+    </w:lvl>
+    <w:lvl w:ilvl="7" w:tplc="04190019" w:tentative="1">
+      <w:start w:val="1"/>
+      <w:numFmt w:val="lowerLetter"/>
+      <w:lvlText w:val="%8."/>
+      <w:lvlJc w:val="left"/>
+      <w:pPr>
+        <w:ind w:left="5760" w:hanging="360"/>
+      </w:pPr>
+    </w:lvl>
+    <w:lvl w:ilvl="8" w:tplc="0419001B" w:tentative="1">
+      <w:start w:val="1"/>
+      <w:numFmt w:val="lowerRoman"/>
+      <w:lvlText w:val="%9."/>
+      <w:lvlJc w:val="right"/>
+      <w:pPr>
+        <w:ind w:left="6480" w:hanging="180"/>
+      </w:pPr>
+    </w:lvl>
+  </w:abstractNum>
+  <w:abstractNum w:abstractNumId="1" w15:restartNumberingAfterBreak="0">
+    <w:nsid w:val="4F650D0B"/>
+    <w:multiLevelType w:val="hybridMultilevel"/>
+    <w:tmpl w:val="C9925922"/>
+    <w:lvl w:ilvl="0" w:tplc="04190011">
+      <w:start w:val="1"/>
+      <w:numFmt w:val="decimal"/>
+      <w:lvlText w:val="%1)"/>
+      <w:lvlJc w:val="left"/>
+      <w:pPr>
+        <w:ind w:left="720" w:hanging="360"/>
+      </w:pPr>
+      <w:rPr>
+        <w:rFonts w:hint="default"/>
+      </w:rPr>
+    </w:lvl>
+    <w:lvl w:ilvl="1" w:tplc="04190019" w:tentative="1">
+      <w:start w:val="1"/>
+      <w:numFmt w:val="lowerLetter"/>
+      <w:lvlText w:val="%2."/>
+      <w:lvlJc w:val="left"/>
+      <w:pPr>
+        <w:ind w:left="1440" w:hanging="360"/>
+      </w:pPr>
+    </w:lvl>
+    <w:lvl w:ilvl="2" w:tplc="0419001B" w:tentative="1">
+      <w:start w:val="1"/>
+      <w:numFmt w:val="lowerRoman"/>
+      <w:lvlText w:val="%3."/>
+      <w:lvlJc w:val="right"/>
+      <w:pPr>
+        <w:ind w:left="2160" w:hanging="180"/>
+      </w:pPr>
+    </w:lvl>
+    <w:lvl w:ilvl="3" w:tplc="0419000F" w:tentative="1">
+      <w:start w:val="1"/>
+      <w:numFmt w:val="decimal"/>
+      <w:lvlText w:val="%4."/>
+      <w:lvlJc w:val="left"/>
+      <w:pPr>
+        <w:ind w:left="2880" w:hanging="360"/>
+      </w:pPr>
+    </w:lvl>
+    <w:lvl w:ilvl="4" w:tplc="04190019" w:tentative="1">
+      <w:start w:val="1"/>
+      <w:numFmt w:val="lowerLetter"/>
+      <w:lvlText w:val="%5."/>
+      <w:lvlJc w:val="left"/>
+      <w:pPr>
+        <w:ind w:left="3600" w:hanging="360"/>
+      </w:pPr>
+    </w:lvl>
+    <w:lvl w:ilvl="5" w:tplc="0419001B" w:tentative="1">
+      <w:start w:val="1"/>
+      <w:numFmt w:val="lowerRoman"/>
+      <w:lvlText w:val="%6."/>
+      <w:lvlJc w:val="right"/>
+      <w:pPr>
+        <w:ind w:left="4320" w:hanging="180"/>
+      </w:pPr>
+    </w:lvl>
+    <w:lvl w:ilvl="6" w:tplc="0419000F" w:tentative="1">
+      <w:start w:val="1"/>
+      <w:numFmt w:val="decimal"/>
+      <w:lvlText w:val="%7."/>
+      <w:lvlJc w:val="left"/>
+      <w:pPr>
+        <w:ind w:left="5040" w:hanging="360"/>
+      </w:pPr>
+    </w:lvl>
+    <w:lvl w:ilvl="7" w:tplc="04190019" w:tentative="1">
+      <w:start w:val="1"/>
+      <w:numFmt w:val="lowerLetter"/>
+      <w:lvlText w:val="%8."/>
+      <w:lvlJc w:val="left"/>
+      <w:pPr>
+        <w:ind w:left="5760" w:hanging="360"/>
+      </w:pPr>
+    </w:lvl>
+    <w:lvl w:ilvl="8" w:tplc="0419001B" w:tentative="1">
+      <w:start w:val="1"/>
+      <w:numFmt w:val="lowerRoman"/>
+      <w:lvlText w:val="%9."/>
+      <w:lvlJc w:val="right"/>
+      <w:pPr>
+        <w:ind w:left="6480" w:hanging="180"/>
+      </w:pPr>
+    </w:lvl>
+  </w:abstractNum>
+  <w:abstractNum w:abstractNumId="2" w15:restartNumberingAfterBreak="0">
+    <w:nsid w:val="5C7D6BD9"/>
+    <w:multiLevelType w:val="hybridMultilevel"/>
+    <w:tmpl w:val="144E77BE"/>
+    <w:lvl w:ilvl="0" w:tplc="04190011">
+      <w:start w:val="1"/>
+      <w:numFmt w:val="decimal"/>
+      <w:lvlText w:val="%1)"/>
+      <w:lvlJc w:val="left"/>
+      <w:pPr>
+        <w:ind w:left="720" w:hanging="360"/>
+      </w:pPr>
+      <w:rPr>
+        <w:rFonts w:hint="default"/>
+      </w:rPr>
+    </w:lvl>
+    <w:lvl w:ilvl="1" w:tplc="04190019" w:tentative="1">
+      <w:start w:val="1"/>
+      <w:numFmt w:val="lowerLetter"/>
+      <w:lvlText w:val="%2."/>
+      <w:lvlJc w:val="left"/>
+      <w:pPr>
+        <w:ind w:left="1440" w:hanging="360"/>
+      </w:pPr>
+    </w:lvl>
+    <w:lvl w:ilvl="2" w:tplc="0419001B" w:tentative="1">
+      <w:start w:val="1"/>
+      <w:numFmt w:val="lowerRoman"/>
+      <w:lvlText w:val="%3."/>
+      <w:lvlJc w:val="right"/>
+      <w:pPr>
+        <w:ind w:left="2160" w:hanging="180"/>
+      </w:pPr>
+    </w:lvl>
+    <w:lvl w:ilvl="3" w:tplc="0419000F" w:tentative="1">
+      <w:start w:val="1"/>
+      <w:numFmt w:val="decimal"/>
+      <w:lvlText w:val="%4."/>
+      <w:lvlJc w:val="left"/>
+      <w:pPr>
+        <w:ind w:left="2880" w:hanging="360"/>
+      </w:pPr>
+    </w:lvl>
+    <w:lvl w:ilvl="4" w:tplc="04190019" w:tentative="1">
+      <w:start w:val="1"/>
+      <w:numFmt w:val="lowerLetter"/>
+      <w:lvlText w:val="%5."/>
+      <w:lvlJc w:val="left"/>
+      <w:pPr>
+        <w:ind w:left="3600" w:hanging="360"/>
+      </w:pPr>
+    </w:lvl>
+    <w:lvl w:ilvl="5" w:tplc="0419001B" w:tentative="1">
+      <w:start w:val="1"/>
+      <w:numFmt w:val="lowerRoman"/>
+      <w:lvlText w:val="%6."/>
+      <w:lvlJc w:val="right"/>
+      <w:pPr>
+        <w:ind w:left="4320" w:hanging="180"/>
+      </w:pPr>
+    </w:lvl>
+    <w:lvl w:ilvl="6" w:tplc="0419000F" w:tentative="1">
+      <w:start w:val="1"/>
+      <w:numFmt w:val="decimal"/>
+      <w:lvlText w:val="%7."/>
+      <w:lvlJc w:val="left"/>
+      <w:pPr>
+        <w:ind w:left="5040" w:hanging="360"/>
+      </w:pPr>
+    </w:lvl>
+    <w:lvl w:ilvl="7" w:tplc="04190019" w:tentative="1">
+      <w:start w:val="1"/>
+      <w:numFmt w:val="lowerLetter"/>
+      <w:lvlText w:val="%8."/>
+      <w:lvlJc w:val="left"/>
+      <w:pPr>
+        <w:ind w:left="5760" w:hanging="360"/>
+      </w:pPr>
+    </w:lvl>
+    <w:lvl w:ilvl="8" w:tplc="0419001B" w:tentative="1">
+      <w:start w:val="1"/>
+      <w:numFmt w:val="lowerRoman"/>
+      <w:lvlText w:val="%9."/>
+      <w:lvlJc w:val="right"/>
+      <w:pPr>
+        <w:ind w:left="6480" w:hanging="180"/>
+      </w:pPr>
+    </w:lvl>
+  </w:abstractNum>
+  <w:abstractNum w:abstractNumId="3" w15:restartNumberingAfterBreak="0">
     <w:nsid w:val="65AB16B6"/>
     <w:multiLevelType w:val="hybridMultilevel"/>
     <w:tmpl w:val="D9202348"/>
@@ -383,6 +2167,15 @@
     </w:lvl>
   </w:abstractNum>
   <w:num w:numId="1">
+    <w:abstractNumId w:val="3"/>
+  </w:num>
+  <w:num w:numId="2">
+    <w:abstractNumId w:val="1"/>
+  </w:num>
+  <w:num w:numId="3">
+    <w:abstractNumId w:val="2"/>
+  </w:num>
+  <w:num w:numId="4">
     <w:abstractNumId w:val="0"/>
   </w:num>
 </w:numbering>
@@ -782,6 +2575,50 @@
     <w:name w:val="Normal"/>
     <w:qFormat/>
   </w:style>
+  <w:style w:type="paragraph" w:styleId="Heading1">
+    <w:name w:val="heading 1"/>
+    <w:basedOn w:val="Normal"/>
+    <w:next w:val="Normal"/>
+    <w:link w:val="Heading1Char"/>
+    <w:uiPriority w:val="9"/>
+    <w:qFormat/>
+    <w:rsid w:val="00A125E3"/>
+    <w:pPr>
+      <w:keepNext/>
+      <w:keepLines/>
+      <w:spacing w:before="240" w:after="0"/>
+      <w:outlineLvl w:val="0"/>
+    </w:pPr>
+    <w:rPr>
+      <w:rFonts w:asciiTheme="majorHAnsi" w:eastAsiaTheme="majorEastAsia" w:hAnsiTheme="majorHAnsi" w:cstheme="majorBidi"/>
+      <w:color w:val="2E74B5" w:themeColor="accent1" w:themeShade="BF"/>
+      <w:sz w:val="32"/>
+      <w:szCs w:val="32"/>
+    </w:rPr>
+  </w:style>
+  <w:style w:type="paragraph" w:styleId="Heading2">
+    <w:name w:val="heading 2"/>
+    <w:basedOn w:val="Normal"/>
+    <w:next w:val="Normal"/>
+    <w:link w:val="Heading2Char"/>
+    <w:uiPriority w:val="9"/>
+    <w:semiHidden/>
+    <w:unhideWhenUsed/>
+    <w:qFormat/>
+    <w:rsid w:val="00A125E3"/>
+    <w:pPr>
+      <w:keepNext/>
+      <w:keepLines/>
+      <w:spacing w:before="40" w:after="0"/>
+      <w:outlineLvl w:val="1"/>
+    </w:pPr>
+    <w:rPr>
+      <w:rFonts w:asciiTheme="majorHAnsi" w:eastAsiaTheme="majorEastAsia" w:hAnsiTheme="majorHAnsi" w:cstheme="majorBidi"/>
+      <w:color w:val="2E74B5" w:themeColor="accent1" w:themeShade="BF"/>
+      <w:sz w:val="26"/>
+      <w:szCs w:val="26"/>
+    </w:rPr>
+  </w:style>
   <w:style w:type="character" w:default="1" w:styleId="DefaultParagraphFont">
     <w:name w:val="Default Paragraph Font"/>
     <w:uiPriority w:val="1"/>
@@ -818,6 +2655,84 @@
     <w:pPr>
       <w:ind w:left="720"/>
       <w:contextualSpacing/>
+    </w:pPr>
+  </w:style>
+  <w:style w:type="character" w:customStyle="1" w:styleId="Heading2Char">
+    <w:name w:val="Heading 2 Char"/>
+    <w:basedOn w:val="DefaultParagraphFont"/>
+    <w:link w:val="Heading2"/>
+    <w:uiPriority w:val="9"/>
+    <w:semiHidden/>
+    <w:rsid w:val="00A125E3"/>
+    <w:rPr>
+      <w:rFonts w:asciiTheme="majorHAnsi" w:eastAsiaTheme="majorEastAsia" w:hAnsiTheme="majorHAnsi" w:cstheme="majorBidi"/>
+      <w:color w:val="2E74B5" w:themeColor="accent1" w:themeShade="BF"/>
+      <w:sz w:val="26"/>
+      <w:szCs w:val="26"/>
+    </w:rPr>
+  </w:style>
+  <w:style w:type="character" w:customStyle="1" w:styleId="Heading1Char">
+    <w:name w:val="Heading 1 Char"/>
+    <w:basedOn w:val="DefaultParagraphFont"/>
+    <w:link w:val="Heading1"/>
+    <w:uiPriority w:val="9"/>
+    <w:rsid w:val="00A125E3"/>
+    <w:rPr>
+      <w:rFonts w:asciiTheme="majorHAnsi" w:eastAsiaTheme="majorEastAsia" w:hAnsiTheme="majorHAnsi" w:cstheme="majorBidi"/>
+      <w:color w:val="2E74B5" w:themeColor="accent1" w:themeShade="BF"/>
+      <w:sz w:val="32"/>
+      <w:szCs w:val="32"/>
+    </w:rPr>
+  </w:style>
+  <w:style w:type="paragraph" w:styleId="TOCHeading">
+    <w:name w:val="TOC Heading"/>
+    <w:basedOn w:val="Heading1"/>
+    <w:next w:val="Normal"/>
+    <w:uiPriority w:val="39"/>
+    <w:unhideWhenUsed/>
+    <w:qFormat/>
+    <w:rsid w:val="00A125E3"/>
+    <w:pPr>
+      <w:outlineLvl w:val="9"/>
+    </w:pPr>
+    <w:rPr>
+      <w:lang w:val="en-US"/>
+    </w:rPr>
+  </w:style>
+  <w:style w:type="paragraph" w:styleId="TOC1">
+    <w:name w:val="toc 1"/>
+    <w:basedOn w:val="Normal"/>
+    <w:next w:val="Normal"/>
+    <w:autoRedefine/>
+    <w:uiPriority w:val="39"/>
+    <w:unhideWhenUsed/>
+    <w:rsid w:val="00A125E3"/>
+    <w:pPr>
+      <w:spacing w:after="100"/>
+    </w:pPr>
+  </w:style>
+  <w:style w:type="character" w:styleId="Hyperlink">
+    <w:name w:val="Hyperlink"/>
+    <w:basedOn w:val="DefaultParagraphFont"/>
+    <w:uiPriority w:val="99"/>
+    <w:unhideWhenUsed/>
+    <w:rsid w:val="00A125E3"/>
+    <w:rPr>
+      <w:color w:val="0563C1" w:themeColor="hyperlink"/>
+      <w:u w:val="single"/>
+    </w:rPr>
+  </w:style>
+  <w:style w:type="paragraph" w:styleId="TOC2">
+    <w:name w:val="toc 2"/>
+    <w:basedOn w:val="Normal"/>
+    <w:next w:val="Normal"/>
+    <w:autoRedefine/>
+    <w:uiPriority w:val="39"/>
+    <w:unhideWhenUsed/>
+    <w:rsid w:val="00925ADE"/>
+    <w:pPr>
+      <w:spacing w:after="100"/>
+      <w:ind w:left="220"/>
     </w:pPr>
   </w:style>
 </w:styles>
@@ -1082,4 +2997,16 @@
     </a:ext>
   </a:extLst>
 </a:theme>
+</file>
+
+<file path=customXml/item1.xml><?xml version="1.0" encoding="utf-8"?>
+<b:Sources xmlns:b="http://schemas.openxmlformats.org/officeDocument/2006/bibliography" xmlns="http://schemas.openxmlformats.org/officeDocument/2006/bibliography" SelectedStyle="\APASixthEditionOfficeOnline.xsl" StyleName="APA" Version="6"/>
+</file>
+
+<file path=customXml/itemProps1.xml><?xml version="1.0" encoding="utf-8"?>
+<ds:datastoreItem xmlns:ds="http://schemas.openxmlformats.org/officeDocument/2006/customXml" ds:itemID="{1E88F2E5-2599-4155-BC79-5FEC58661B11}">
+  <ds:schemaRefs>
+    <ds:schemaRef ds:uri="http://schemas.openxmlformats.org/officeDocument/2006/bibliography"/>
+  </ds:schemaRefs>
+</ds:datastoreItem>
 </file>
</xml_diff>